<commit_message>
Updates to the theoretical answers files
</commit_message>
<xml_diff>
--- a/HW3 - Answers.docx
+++ b/HW3 - Answers.docx
@@ -142,16 +142,7 @@
         <w:t xml:space="preserve">-medoids algorithms are partitional </w:t>
       </w:r>
       <w:r>
-        <w:t xml:space="preserve">- </w:t>
-      </w:r>
-      <w:r>
-        <w:t>technique of clustering the data set of n objects into k clusters with k known a</w:t>
-      </w:r>
-      <w:r>
-        <w:t xml:space="preserve"> </w:t>
-      </w:r>
-      <w:r>
-        <w:t>priori</w:t>
+        <w:t>- technique of clustering the data set of n objects into k clusters with k known a priori</w:t>
       </w:r>
       <w:r>
         <w:t>. </w:t>
@@ -182,16 +173,25 @@
         <w:t xml:space="preserve"> the total squared error</w:t>
       </w:r>
       <w:r>
-        <w:t xml:space="preserve"> to find clusters</w:t>
+        <w:t xml:space="preserve"> </w:t>
+      </w:r>
+      <w:r>
+        <w:t>for the purpose of</w:t>
+      </w:r>
+      <w:r>
+        <w:t xml:space="preserve"> find</w:t>
+      </w:r>
+      <w:r>
+        <w:t>ing the most suitable</w:t>
+      </w:r>
+      <w:r>
+        <w:t xml:space="preserve"> clusters</w:t>
       </w:r>
       <w:r>
         <w:t xml:space="preserve">, </w:t>
       </w:r>
       <w:r>
-        <w:t>the K</w:t>
-      </w:r>
-      <w:r>
-        <w:t xml:space="preserve">-medoids </w:t>
+        <w:t xml:space="preserve">the K-medoids </w:t>
       </w:r>
       <w:r>
         <w:t xml:space="preserve">randomly </w:t>
@@ -277,13 +277,7 @@
         <w:t>e</w:t>
       </w:r>
       <w:r>
-        <w:t xml:space="preserve"> set, whose average dissimilarity to </w:t>
-      </w:r>
-      <w:r>
-        <w:t>all</w:t>
-      </w:r>
-      <w:r>
-        <w:t xml:space="preserve"> data points is minimal </w:t>
+        <w:t xml:space="preserve"> set, whose average dissimilarity to all data points is minimal </w:t>
       </w:r>
       <w:r>
         <w:t>(</w:t>
@@ -368,13 +362,7 @@
         <w:t>,</w:t>
       </w:r>
       <w:r>
-        <w:t xml:space="preserve"> whose proximity measure is the Euclidean distance. For our objective function, which measure the quality of a clustering, we use the </w:t>
-      </w:r>
-      <w:r>
-        <w:t>sum of square error (SSE).</w:t>
-      </w:r>
-      <w:r>
-        <w:t xml:space="preserve"> In other words, we calculate the error of each data point, i.e., its Euclidian distance to the closet centroid (</w:t>
+        <w:t xml:space="preserve"> whose proximity measure is the Euclidean distance. For our objective function, which measure the quality of a clustering, we use the sum of square error (SSE). In other words, we calculate the error of each data point, i.e., its Euclidian distance to the closet centroid (</w:t>
       </w:r>
       <m:oMath>
         <m:r>
@@ -387,13 +375,9 @@
       <w:r>
         <w:t xml:space="preserve">), and then compute the total sum of the squared errors. </w:t>
       </w:r>
-    </w:p>
-    <w:p>
-      <w:pPr>
-        <w:pStyle w:val="a3"/>
-        <w:bidi w:val="0"/>
-        <w:spacing w:after="0" w:line="360" w:lineRule="auto"/>
-      </w:pPr>
+      <w:r>
+        <w:t xml:space="preserve"> </w:t>
+      </w:r>
       <w:r>
         <w:t>The SSE is formally defined as follows:</w:t>
       </w:r>
@@ -1830,13 +1814,7 @@
         <w:rPr>
           <w:rFonts w:eastAsiaTheme="minorEastAsia"/>
         </w:rPr>
-        <w:t>We</w:t>
-      </w:r>
-      <w:r>
-        <w:rPr>
-          <w:rFonts w:eastAsiaTheme="minorEastAsia"/>
-        </w:rPr>
-        <w:t xml:space="preserve"> consider how to partition the data into a cluster such that the sum of the Manhattan (</w:t>
+        <w:t>We consider how to partition the data into a cluster such that the sum of the Manhattan (</w:t>
       </w:r>
       <m:oMath>
         <m:sSub>
@@ -1904,13 +1882,7 @@
         <w:rPr>
           <w:rFonts w:eastAsiaTheme="minorEastAsia"/>
         </w:rPr>
-        <w:t xml:space="preserve"> absolute errors (ASE) as given by the following equation:   </w:t>
-      </w:r>
-      <w:r>
-        <w:rPr>
-          <w:rFonts w:eastAsiaTheme="minorEastAsia"/>
-        </w:rPr>
-        <w:t xml:space="preserve"> </w:t>
+        <w:t xml:space="preserve"> absolute errors (ASE) as given by the following equation:    </w:t>
       </w:r>
     </w:p>
     <w:p>
@@ -2282,16 +2254,8 @@
         <w:rPr>
           <w:rFonts w:eastAsiaTheme="minorEastAsia"/>
         </w:rPr>
-        <w:t xml:space="preserve"> is a data point in the </w:t>
-      </w:r>
-      <w:proofErr w:type="gramStart"/>
-      <w:r>
-        <w:rPr>
-          <w:rFonts w:eastAsiaTheme="minorEastAsia"/>
-        </w:rPr>
-        <w:t>dataset.</w:t>
-      </w:r>
-      <w:proofErr w:type="gramEnd"/>
+        <w:t xml:space="preserve"> is a data point in the dataset.</w:t>
+      </w:r>
     </w:p>
     <w:p>
       <w:pPr>
@@ -2801,7 +2765,6 @@
         <w:ind w:left="357"/>
         <w:rPr>
           <w:rFonts w:cstheme="minorHAnsi"/>
-          <w:color w:val="292929"/>
           <w:spacing w:val="-1"/>
           <w:shd w:val="clear" w:color="auto" w:fill="FFFFFF"/>
         </w:rPr>
@@ -2809,7 +2772,6 @@
       <w:r>
         <w:rPr>
           <w:rFonts w:cstheme="minorHAnsi"/>
-          <w:color w:val="292929"/>
           <w:spacing w:val="-1"/>
           <w:shd w:val="clear" w:color="auto" w:fill="FFFFFF"/>
         </w:rPr>
@@ -2818,7 +2780,6 @@
       <w:r>
         <w:rPr>
           <w:rFonts w:cstheme="minorHAnsi"/>
-          <w:color w:val="292929"/>
           <w:spacing w:val="-1"/>
           <w:shd w:val="clear" w:color="auto" w:fill="FFFFFF"/>
         </w:rPr>
@@ -2827,7 +2788,6 @@
       <w:r>
         <w:rPr>
           <w:rFonts w:cstheme="minorHAnsi"/>
-          <w:color w:val="292929"/>
           <w:spacing w:val="-1"/>
           <w:shd w:val="clear" w:color="auto" w:fill="FFFFFF"/>
         </w:rPr>
@@ -2836,7 +2796,6 @@
       <w:r>
         <w:rPr>
           <w:rFonts w:cstheme="minorHAnsi"/>
-          <w:color w:val="292929"/>
           <w:spacing w:val="-1"/>
           <w:shd w:val="clear" w:color="auto" w:fill="FFFFFF"/>
         </w:rPr>
@@ -2845,7 +2804,6 @@
       <w:r>
         <w:rPr>
           <w:rFonts w:cstheme="minorHAnsi"/>
-          <w:color w:val="292929"/>
           <w:spacing w:val="-1"/>
           <w:shd w:val="clear" w:color="auto" w:fill="FFFFFF"/>
         </w:rPr>
@@ -2854,7 +2812,6 @@
       <w:r>
         <w:rPr>
           <w:rFonts w:cstheme="minorHAnsi"/>
-          <w:color w:val="292929"/>
           <w:spacing w:val="-1"/>
           <w:shd w:val="clear" w:color="auto" w:fill="FFFFFF"/>
         </w:rPr>
@@ -2863,7 +2820,6 @@
       <w:r>
         <w:rPr>
           <w:rFonts w:cstheme="minorHAnsi"/>
-          <w:color w:val="292929"/>
           <w:spacing w:val="-1"/>
         </w:rPr>
         <w:t xml:space="preserve">SVM separates data points that belong to different classes with a decision boundary. When determining the decision boundary, </w:t>
@@ -2871,7 +2827,6 @@
       <w:r>
         <w:rPr>
           <w:rFonts w:cstheme="minorHAnsi"/>
-          <w:color w:val="292929"/>
           <w:spacing w:val="-1"/>
         </w:rPr>
         <w:t>the</w:t>
@@ -2879,7 +2834,6 @@
       <w:r>
         <w:rPr>
           <w:rFonts w:cstheme="minorHAnsi"/>
-          <w:color w:val="292929"/>
           <w:spacing w:val="-1"/>
         </w:rPr>
         <w:t xml:space="preserve"> </w:t>
@@ -2887,7 +2841,6 @@
       <w:r>
         <w:rPr>
           <w:rFonts w:cstheme="minorHAnsi"/>
-          <w:color w:val="292929"/>
           <w:spacing w:val="-1"/>
         </w:rPr>
         <w:t>SVM model</w:t>
@@ -2895,7 +2848,6 @@
       <w:r>
         <w:rPr>
           <w:rFonts w:cstheme="minorHAnsi"/>
-          <w:color w:val="292929"/>
           <w:spacing w:val="-1"/>
         </w:rPr>
         <w:t xml:space="preserve"> tries to solve an optimization problem with the following goals:</w:t>
@@ -2917,7 +2869,6 @@
         <w:ind w:left="1530"/>
         <w:rPr>
           <w:rFonts w:asciiTheme="minorHAnsi" w:hAnsiTheme="minorHAnsi" w:cstheme="minorHAnsi"/>
-          <w:color w:val="292929"/>
           <w:spacing w:val="-1"/>
           <w:sz w:val="22"/>
           <w:szCs w:val="22"/>
@@ -2926,7 +2877,6 @@
       <w:r>
         <w:rPr>
           <w:rFonts w:asciiTheme="minorHAnsi" w:hAnsiTheme="minorHAnsi" w:cstheme="minorHAnsi"/>
-          <w:color w:val="292929"/>
           <w:spacing w:val="-1"/>
           <w:sz w:val="22"/>
           <w:szCs w:val="22"/>
@@ -2950,7 +2900,6 @@
         <w:ind w:left="1530"/>
         <w:rPr>
           <w:rFonts w:asciiTheme="minorHAnsi" w:hAnsiTheme="minorHAnsi" w:cstheme="minorHAnsi"/>
-          <w:color w:val="292929"/>
           <w:spacing w:val="-1"/>
           <w:sz w:val="22"/>
           <w:szCs w:val="22"/>
@@ -2959,13 +2908,26 @@
       <w:r>
         <w:rPr>
           <w:rFonts w:asciiTheme="minorHAnsi" w:hAnsiTheme="minorHAnsi" w:cstheme="minorHAnsi"/>
-          <w:color w:val="292929"/>
           <w:spacing w:val="-1"/>
           <w:sz w:val="22"/>
           <w:szCs w:val="22"/>
         </w:rPr>
         <w:t>Maximize the number of points that are correctly classified in the training set</w:t>
       </w:r>
+    </w:p>
+    <w:p>
+      <w:pPr>
+        <w:pStyle w:val="ka"/>
+        <w:shd w:val="clear" w:color="auto" w:fill="FFFFFF"/>
+        <w:spacing w:before="0" w:beforeAutospacing="0" w:after="0" w:afterAutospacing="0" w:line="360" w:lineRule="auto"/>
+        <w:ind w:left="1530"/>
+        <w:rPr>
+          <w:rFonts w:asciiTheme="minorHAnsi" w:hAnsiTheme="minorHAnsi" w:cstheme="minorHAnsi"/>
+          <w:spacing w:val="-1"/>
+          <w:sz w:val="22"/>
+          <w:szCs w:val="22"/>
+        </w:rPr>
+      </w:pPr>
     </w:p>
     <w:p>
       <w:pPr>
@@ -2974,13 +2936,78 @@
         <w:spacing w:before="0" w:beforeAutospacing="0" w:after="0" w:afterAutospacing="0" w:line="360" w:lineRule="auto"/>
         <w:ind w:left="357"/>
         <w:rPr>
+          <w:rStyle w:val="a5"/>
           <w:rFonts w:asciiTheme="minorHAnsi" w:hAnsiTheme="minorHAnsi" w:cstheme="minorHAnsi"/>
-          <w:color w:val="292929"/>
           <w:spacing w:val="-1"/>
           <w:sz w:val="22"/>
           <w:szCs w:val="22"/>
         </w:rPr>
       </w:pPr>
+      <w:r>
+        <w:rPr>
+          <w:rFonts w:asciiTheme="minorHAnsi" w:hAnsiTheme="minorHAnsi" w:cstheme="minorHAnsi"/>
+          <w:spacing w:val="-1"/>
+          <w:sz w:val="22"/>
+          <w:szCs w:val="22"/>
+        </w:rPr>
+        <w:t>There is a trade-off between these two goals which is controlled by </w:t>
+      </w:r>
+      <w:r>
+        <w:rPr>
+          <w:rStyle w:val="a5"/>
+          <w:rFonts w:asciiTheme="minorHAnsi" w:hAnsiTheme="minorHAnsi" w:cstheme="minorHAnsi"/>
+          <w:b w:val="0"/>
+          <w:bCs w:val="0"/>
+          <w:spacing w:val="-1"/>
+          <w:sz w:val="22"/>
+          <w:szCs w:val="22"/>
+        </w:rPr>
+        <w:t>the</w:t>
+      </w:r>
+      <w:r>
+        <w:rPr>
+          <w:rStyle w:val="a5"/>
+          <w:rFonts w:asciiTheme="minorHAnsi" w:hAnsiTheme="minorHAnsi" w:cstheme="minorHAnsi"/>
+          <w:spacing w:val="-1"/>
+          <w:sz w:val="22"/>
+          <w:szCs w:val="22"/>
+        </w:rPr>
+        <w:t xml:space="preserve"> </w:t>
+      </w:r>
+      <w:r>
+        <w:rPr>
+          <w:rStyle w:val="a5"/>
+          <w:rFonts w:asciiTheme="minorHAnsi" w:hAnsiTheme="minorHAnsi" w:cstheme="minorHAnsi"/>
+          <w:b w:val="0"/>
+          <w:bCs w:val="0"/>
+          <w:spacing w:val="-1"/>
+          <w:sz w:val="22"/>
+          <w:szCs w:val="22"/>
+        </w:rPr>
+        <w:t>hyperparameter</w:t>
+      </w:r>
+      <w:r>
+        <w:rPr>
+          <w:rStyle w:val="a5"/>
+          <w:rFonts w:asciiTheme="minorHAnsi" w:hAnsiTheme="minorHAnsi" w:cstheme="minorHAnsi"/>
+          <w:b w:val="0"/>
+          <w:bCs w:val="0"/>
+          <w:spacing w:val="-1"/>
+          <w:sz w:val="22"/>
+          <w:szCs w:val="22"/>
+        </w:rPr>
+        <w:t>s:</w:t>
+      </w:r>
+      <w:r>
+        <w:rPr>
+          <w:rStyle w:val="a5"/>
+          <w:rFonts w:asciiTheme="minorHAnsi" w:hAnsiTheme="minorHAnsi" w:cstheme="minorHAnsi"/>
+          <w:spacing w:val="-1"/>
+          <w:sz w:val="22"/>
+          <w:szCs w:val="22"/>
+        </w:rPr>
+        <w:t xml:space="preserve"> </w:t>
+      </w:r>
     </w:p>
     <w:p>
       <w:pPr>
@@ -2991,7 +3018,6 @@
         <w:rPr>
           <w:rStyle w:val="a5"/>
           <w:rFonts w:asciiTheme="minorHAnsi" w:hAnsiTheme="minorHAnsi" w:cstheme="minorHAnsi"/>
-          <w:color w:val="292929"/>
           <w:spacing w:val="-1"/>
           <w:sz w:val="22"/>
           <w:szCs w:val="22"/>
@@ -2999,50 +3025,44 @@
       </w:pPr>
       <w:r>
         <w:rPr>
+          <w:rStyle w:val="a5"/>
           <w:rFonts w:asciiTheme="minorHAnsi" w:hAnsiTheme="minorHAnsi" w:cstheme="minorHAnsi"/>
-          <w:color w:val="292929"/>
           <w:spacing w:val="-1"/>
           <w:sz w:val="22"/>
           <w:szCs w:val="22"/>
         </w:rPr>
-        <w:t>There is a trade-off between these two goals which is controlled by </w:t>
-      </w:r>
-      <w:r>
+        <w:t>Kernel</w:t>
+      </w:r>
+    </w:p>
+    <w:p>
+      <w:pPr>
+        <w:pStyle w:val="ka"/>
+        <w:shd w:val="clear" w:color="auto" w:fill="FFFFFF"/>
+        <w:spacing w:before="0" w:beforeAutospacing="0" w:after="0" w:afterAutospacing="0" w:line="360" w:lineRule="auto"/>
+        <w:ind w:left="357"/>
         <w:rPr>
           <w:rStyle w:val="a5"/>
           <w:rFonts w:asciiTheme="minorHAnsi" w:hAnsiTheme="minorHAnsi" w:cstheme="minorHAnsi"/>
           <w:b w:val="0"/>
           <w:bCs w:val="0"/>
-          <w:color w:val="292929"/>
           <w:spacing w:val="-1"/>
           <w:sz w:val="22"/>
           <w:szCs w:val="22"/>
-        </w:rPr>
-        <w:t>the</w:t>
-      </w:r>
-      <w:r>
-        <w:rPr>
-          <w:rStyle w:val="a5"/>
-          <w:rFonts w:asciiTheme="minorHAnsi" w:hAnsiTheme="minorHAnsi" w:cstheme="minorHAnsi"/>
-          <w:color w:val="292929"/>
-          <w:spacing w:val="-1"/>
-          <w:sz w:val="22"/>
-          <w:szCs w:val="22"/>
-        </w:rPr>
-        <w:t xml:space="preserve"> </w:t>
-      </w:r>
+          <w:shd w:val="clear" w:color="auto" w:fill="FFFFFF"/>
+        </w:rPr>
+      </w:pPr>
       <w:r>
         <w:rPr>
           <w:rStyle w:val="a5"/>
           <w:rFonts w:asciiTheme="minorHAnsi" w:hAnsiTheme="minorHAnsi" w:cstheme="minorHAnsi"/>
           <w:b w:val="0"/>
           <w:bCs w:val="0"/>
-          <w:color w:val="292929"/>
           <w:spacing w:val="-1"/>
           <w:sz w:val="22"/>
           <w:szCs w:val="22"/>
-        </w:rPr>
-        <w:t>hyperparameter</w:t>
+          <w:shd w:val="clear" w:color="auto" w:fill="FFFFFF"/>
+        </w:rPr>
+        <w:t xml:space="preserve">The kernel hyperparameter chooses the transformation we </w:t>
       </w:r>
       <w:r>
         <w:rPr>
@@ -3050,23 +3070,162 @@
           <w:rFonts w:asciiTheme="minorHAnsi" w:hAnsiTheme="minorHAnsi" w:cstheme="minorHAnsi"/>
           <w:b w:val="0"/>
           <w:bCs w:val="0"/>
-          <w:color w:val="292929"/>
           <w:spacing w:val="-1"/>
           <w:sz w:val="22"/>
           <w:szCs w:val="22"/>
-        </w:rPr>
-        <w:t>s:</w:t>
+          <w:shd w:val="clear" w:color="auto" w:fill="FFFFFF"/>
+        </w:rPr>
+        <w:t>perform</w:t>
       </w:r>
       <w:r>
         <w:rPr>
           <w:rStyle w:val="a5"/>
           <w:rFonts w:asciiTheme="minorHAnsi" w:hAnsiTheme="minorHAnsi" w:cstheme="minorHAnsi"/>
-          <w:color w:val="292929"/>
+          <w:b w:val="0"/>
+          <w:bCs w:val="0"/>
           <w:spacing w:val="-1"/>
           <w:sz w:val="22"/>
           <w:szCs w:val="22"/>
+          <w:shd w:val="clear" w:color="auto" w:fill="FFFFFF"/>
+        </w:rPr>
+        <w:t xml:space="preserve"> on our data.</w:t>
+      </w:r>
+      <w:r>
+        <w:rPr>
+          <w:rStyle w:val="a5"/>
+          <w:rFonts w:asciiTheme="minorHAnsi" w:hAnsiTheme="minorHAnsi" w:cstheme="minorHAnsi"/>
+          <w:b w:val="0"/>
+          <w:bCs w:val="0"/>
+          <w:spacing w:val="-1"/>
+          <w:sz w:val="22"/>
+          <w:szCs w:val="22"/>
+          <w:shd w:val="clear" w:color="auto" w:fill="FFFFFF"/>
+        </w:rPr>
+        <w:t xml:space="preserve"> C</w:t>
+      </w:r>
+      <w:r>
+        <w:rPr>
+          <w:rStyle w:val="a5"/>
+          <w:rFonts w:asciiTheme="minorHAnsi" w:hAnsiTheme="minorHAnsi" w:cstheme="minorHAnsi"/>
+          <w:b w:val="0"/>
+          <w:bCs w:val="0"/>
+          <w:spacing w:val="-1"/>
+          <w:sz w:val="22"/>
+          <w:szCs w:val="22"/>
+          <w:shd w:val="clear" w:color="auto" w:fill="FFFFFF"/>
+        </w:rPr>
+        <w:t>hoosing the right kernel is crucial</w:t>
+      </w:r>
+      <w:r>
+        <w:rPr>
+          <w:rFonts w:asciiTheme="minorHAnsi" w:hAnsiTheme="minorHAnsi" w:cstheme="minorHAnsi"/>
+          <w:spacing w:val="-1"/>
+          <w:sz w:val="22"/>
+          <w:szCs w:val="22"/>
+          <w:shd w:val="clear" w:color="auto" w:fill="FFFFFF"/>
+        </w:rPr>
+        <w:t xml:space="preserve">, because if the transformation is incorrect, then the model can have very poor results. </w:t>
+      </w:r>
+      <w:r>
+        <w:rPr>
+          <w:rFonts w:asciiTheme="minorHAnsi" w:hAnsiTheme="minorHAnsi" w:cstheme="minorHAnsi"/>
+          <w:spacing w:val="-1"/>
+          <w:sz w:val="22"/>
+          <w:szCs w:val="22"/>
+          <w:shd w:val="clear" w:color="auto" w:fill="FFFFFF"/>
+        </w:rPr>
+        <w:t xml:space="preserve">We can choose between </w:t>
+      </w:r>
+      <w:r>
+        <w:rPr>
+          <w:rStyle w:val="a5"/>
+          <w:rFonts w:asciiTheme="minorHAnsi" w:hAnsiTheme="minorHAnsi" w:cstheme="minorHAnsi"/>
+          <w:b w:val="0"/>
+          <w:bCs w:val="0"/>
+          <w:spacing w:val="-1"/>
+          <w:sz w:val="22"/>
+          <w:szCs w:val="22"/>
+          <w:shd w:val="clear" w:color="auto" w:fill="FFFFFF"/>
+        </w:rPr>
+        <w:t>l</w:t>
+      </w:r>
+      <w:r>
+        <w:rPr>
+          <w:rStyle w:val="a5"/>
+          <w:rFonts w:asciiTheme="minorHAnsi" w:hAnsiTheme="minorHAnsi" w:cstheme="minorHAnsi"/>
+          <w:b w:val="0"/>
+          <w:bCs w:val="0"/>
+          <w:spacing w:val="-1"/>
+          <w:sz w:val="22"/>
+          <w:szCs w:val="22"/>
+          <w:shd w:val="clear" w:color="auto" w:fill="FFFFFF"/>
+        </w:rPr>
+        <w:t xml:space="preserve">inear </w:t>
+      </w:r>
+      <w:r>
+        <w:rPr>
+          <w:rStyle w:val="a5"/>
+          <w:rFonts w:asciiTheme="minorHAnsi" w:hAnsiTheme="minorHAnsi" w:cstheme="minorHAnsi"/>
+          <w:b w:val="0"/>
+          <w:bCs w:val="0"/>
+          <w:spacing w:val="-1"/>
+          <w:sz w:val="22"/>
+          <w:szCs w:val="22"/>
+          <w:shd w:val="clear" w:color="auto" w:fill="FFFFFF"/>
+        </w:rPr>
+        <w:t>kernels</w:t>
+      </w:r>
+      <w:r>
+        <w:rPr>
+          <w:rStyle w:val="a5"/>
+          <w:rFonts w:asciiTheme="minorHAnsi" w:hAnsiTheme="minorHAnsi" w:cstheme="minorHAnsi"/>
+          <w:b w:val="0"/>
+          <w:bCs w:val="0"/>
+          <w:spacing w:val="-1"/>
+          <w:sz w:val="22"/>
+          <w:szCs w:val="22"/>
+          <w:shd w:val="clear" w:color="auto" w:fill="FFFFFF"/>
         </w:rPr>
         <w:t xml:space="preserve"> </w:t>
+      </w:r>
+      <w:r>
+        <w:rPr>
+          <w:rStyle w:val="a5"/>
+          <w:rFonts w:asciiTheme="minorHAnsi" w:hAnsiTheme="minorHAnsi" w:cstheme="minorHAnsi"/>
+          <w:b w:val="0"/>
+          <w:bCs w:val="0"/>
+          <w:spacing w:val="-1"/>
+          <w:sz w:val="22"/>
+          <w:szCs w:val="22"/>
+          <w:shd w:val="clear" w:color="auto" w:fill="FFFFFF"/>
+        </w:rPr>
+        <w:t>and non-linear, depending on our data</w:t>
+      </w:r>
+      <w:r>
+        <w:rPr>
+          <w:rStyle w:val="a5"/>
+          <w:rFonts w:asciiTheme="minorHAnsi" w:hAnsiTheme="minorHAnsi" w:cstheme="minorHAnsi"/>
+          <w:b w:val="0"/>
+          <w:bCs w:val="0"/>
+          <w:spacing w:val="-1"/>
+          <w:sz w:val="22"/>
+          <w:szCs w:val="22"/>
+          <w:shd w:val="clear" w:color="auto" w:fill="FFFFFF"/>
+        </w:rPr>
+        <w:t xml:space="preserve"> separability</w:t>
+      </w:r>
+      <w:r>
+        <w:rPr>
+          <w:rStyle w:val="a5"/>
+          <w:rFonts w:asciiTheme="minorHAnsi" w:hAnsiTheme="minorHAnsi" w:cstheme="minorHAnsi"/>
+          <w:b w:val="0"/>
+          <w:bCs w:val="0"/>
+          <w:spacing w:val="-1"/>
+          <w:sz w:val="22"/>
+          <w:szCs w:val="22"/>
+          <w:shd w:val="clear" w:color="auto" w:fill="FFFFFF"/>
+        </w:rPr>
+        <w:t xml:space="preserve">.   </w:t>
       </w:r>
     </w:p>
     <w:p>
@@ -3078,23 +3237,11 @@
         <w:rPr>
           <w:rStyle w:val="a5"/>
           <w:rFonts w:asciiTheme="minorHAnsi" w:hAnsiTheme="minorHAnsi" w:cstheme="minorHAnsi"/>
-          <w:color w:val="292929"/>
           <w:spacing w:val="-1"/>
           <w:sz w:val="22"/>
           <w:szCs w:val="22"/>
         </w:rPr>
       </w:pPr>
-      <w:r>
-        <w:rPr>
-          <w:rStyle w:val="a5"/>
-          <w:rFonts w:asciiTheme="minorHAnsi" w:hAnsiTheme="minorHAnsi" w:cstheme="minorHAnsi"/>
-          <w:color w:val="292929"/>
-          <w:spacing w:val="-1"/>
-          <w:sz w:val="22"/>
-          <w:szCs w:val="22"/>
-        </w:rPr>
-        <w:t>Kernel</w:t>
-      </w:r>
     </w:p>
     <w:p>
       <w:pPr>
@@ -3105,204 +3252,20 @@
         <w:rPr>
           <w:rStyle w:val="a5"/>
           <w:rFonts w:asciiTheme="minorHAnsi" w:hAnsiTheme="minorHAnsi" w:cstheme="minorHAnsi"/>
-          <w:b w:val="0"/>
-          <w:bCs w:val="0"/>
-          <w:color w:val="292929"/>
           <w:spacing w:val="-1"/>
           <w:sz w:val="22"/>
           <w:szCs w:val="22"/>
-          <w:shd w:val="clear" w:color="auto" w:fill="FFFFFF"/>
         </w:rPr>
       </w:pPr>
       <w:r>
         <w:rPr>
           <w:rStyle w:val="a5"/>
           <w:rFonts w:asciiTheme="minorHAnsi" w:hAnsiTheme="minorHAnsi" w:cstheme="minorHAnsi"/>
-          <w:b w:val="0"/>
-          <w:bCs w:val="0"/>
-          <w:color w:val="292929"/>
           <w:spacing w:val="-1"/>
           <w:sz w:val="22"/>
           <w:szCs w:val="22"/>
-          <w:shd w:val="clear" w:color="auto" w:fill="FFFFFF"/>
-        </w:rPr>
-        <w:t xml:space="preserve">The kernel hyperparameter chooses the transformation we </w:t>
-      </w:r>
-      <w:r>
-        <w:rPr>
-          <w:rStyle w:val="a5"/>
-          <w:rFonts w:asciiTheme="minorHAnsi" w:hAnsiTheme="minorHAnsi" w:cstheme="minorHAnsi"/>
-          <w:b w:val="0"/>
-          <w:bCs w:val="0"/>
-          <w:color w:val="292929"/>
-          <w:spacing w:val="-1"/>
-          <w:sz w:val="22"/>
-          <w:szCs w:val="22"/>
-          <w:shd w:val="clear" w:color="auto" w:fill="FFFFFF"/>
-        </w:rPr>
-        <w:t>perform</w:t>
-      </w:r>
-      <w:r>
-        <w:rPr>
-          <w:rStyle w:val="a5"/>
-          <w:rFonts w:asciiTheme="minorHAnsi" w:hAnsiTheme="minorHAnsi" w:cstheme="minorHAnsi"/>
-          <w:b w:val="0"/>
-          <w:bCs w:val="0"/>
-          <w:color w:val="292929"/>
-          <w:spacing w:val="-1"/>
-          <w:sz w:val="22"/>
-          <w:szCs w:val="22"/>
-          <w:shd w:val="clear" w:color="auto" w:fill="FFFFFF"/>
-        </w:rPr>
-        <w:t xml:space="preserve"> on our data.</w:t>
-      </w:r>
-      <w:r>
-        <w:rPr>
-          <w:rStyle w:val="a5"/>
-          <w:rFonts w:asciiTheme="minorHAnsi" w:hAnsiTheme="minorHAnsi" w:cstheme="minorHAnsi"/>
-          <w:b w:val="0"/>
-          <w:bCs w:val="0"/>
-          <w:color w:val="292929"/>
-          <w:spacing w:val="-1"/>
-          <w:sz w:val="22"/>
-          <w:szCs w:val="22"/>
-          <w:shd w:val="clear" w:color="auto" w:fill="FFFFFF"/>
-        </w:rPr>
-        <w:t xml:space="preserve"> C</w:t>
-      </w:r>
-      <w:r>
-        <w:rPr>
-          <w:rStyle w:val="a5"/>
-          <w:rFonts w:asciiTheme="minorHAnsi" w:hAnsiTheme="minorHAnsi" w:cstheme="minorHAnsi"/>
-          <w:b w:val="0"/>
-          <w:bCs w:val="0"/>
-          <w:color w:val="292929"/>
-          <w:spacing w:val="-1"/>
-          <w:sz w:val="22"/>
-          <w:szCs w:val="22"/>
-          <w:shd w:val="clear" w:color="auto" w:fill="FFFFFF"/>
-        </w:rPr>
-        <w:t>hoosing the right kernel is crucial</w:t>
-      </w:r>
-      <w:r>
-        <w:rPr>
-          <w:rFonts w:asciiTheme="minorHAnsi" w:hAnsiTheme="minorHAnsi" w:cstheme="minorHAnsi"/>
-          <w:color w:val="292929"/>
-          <w:spacing w:val="-1"/>
-          <w:sz w:val="22"/>
-          <w:szCs w:val="22"/>
-          <w:shd w:val="clear" w:color="auto" w:fill="FFFFFF"/>
-        </w:rPr>
-        <w:t xml:space="preserve">, because if the transformation is incorrect, then the model can have very poor results. </w:t>
-      </w:r>
-      <w:r>
-        <w:rPr>
-          <w:rFonts w:asciiTheme="minorHAnsi" w:hAnsiTheme="minorHAnsi" w:cstheme="minorHAnsi"/>
-          <w:color w:val="292929"/>
-          <w:spacing w:val="-1"/>
-          <w:sz w:val="22"/>
-          <w:szCs w:val="22"/>
-          <w:shd w:val="clear" w:color="auto" w:fill="FFFFFF"/>
-        </w:rPr>
-        <w:t xml:space="preserve">We can choose between </w:t>
-      </w:r>
-      <w:r>
-        <w:rPr>
-          <w:rStyle w:val="a5"/>
-          <w:rFonts w:asciiTheme="minorHAnsi" w:hAnsiTheme="minorHAnsi" w:cstheme="minorHAnsi"/>
-          <w:b w:val="0"/>
-          <w:bCs w:val="0"/>
-          <w:color w:val="292929"/>
-          <w:spacing w:val="-1"/>
-          <w:sz w:val="22"/>
-          <w:szCs w:val="22"/>
-          <w:shd w:val="clear" w:color="auto" w:fill="FFFFFF"/>
-        </w:rPr>
-        <w:t>l</w:t>
-      </w:r>
-      <w:r>
-        <w:rPr>
-          <w:rStyle w:val="a5"/>
-          <w:rFonts w:asciiTheme="minorHAnsi" w:hAnsiTheme="minorHAnsi" w:cstheme="minorHAnsi"/>
-          <w:b w:val="0"/>
-          <w:bCs w:val="0"/>
-          <w:color w:val="292929"/>
-          <w:spacing w:val="-1"/>
-          <w:sz w:val="22"/>
-          <w:szCs w:val="22"/>
-          <w:shd w:val="clear" w:color="auto" w:fill="FFFFFF"/>
-        </w:rPr>
-        <w:t xml:space="preserve">inear </w:t>
-      </w:r>
-      <w:r>
-        <w:rPr>
-          <w:rStyle w:val="a5"/>
-          <w:rFonts w:asciiTheme="minorHAnsi" w:hAnsiTheme="minorHAnsi" w:cstheme="minorHAnsi"/>
-          <w:b w:val="0"/>
-          <w:bCs w:val="0"/>
-          <w:color w:val="292929"/>
-          <w:spacing w:val="-1"/>
-          <w:sz w:val="22"/>
-          <w:szCs w:val="22"/>
-          <w:shd w:val="clear" w:color="auto" w:fill="FFFFFF"/>
-        </w:rPr>
-        <w:t>kernels</w:t>
-      </w:r>
-      <w:r>
-        <w:rPr>
-          <w:rStyle w:val="a5"/>
-          <w:rFonts w:asciiTheme="minorHAnsi" w:hAnsiTheme="minorHAnsi" w:cstheme="minorHAnsi"/>
-          <w:b w:val="0"/>
-          <w:bCs w:val="0"/>
-          <w:color w:val="292929"/>
-          <w:spacing w:val="-1"/>
-          <w:sz w:val="22"/>
-          <w:szCs w:val="22"/>
-          <w:shd w:val="clear" w:color="auto" w:fill="FFFFFF"/>
-        </w:rPr>
-        <w:t xml:space="preserve"> </w:t>
-      </w:r>
-      <w:r>
-        <w:rPr>
-          <w:rStyle w:val="a5"/>
-          <w:rFonts w:asciiTheme="minorHAnsi" w:hAnsiTheme="minorHAnsi" w:cstheme="minorHAnsi"/>
-          <w:b w:val="0"/>
-          <w:bCs w:val="0"/>
-          <w:color w:val="292929"/>
-          <w:spacing w:val="-1"/>
-          <w:sz w:val="22"/>
-          <w:szCs w:val="22"/>
-          <w:shd w:val="clear" w:color="auto" w:fill="FFFFFF"/>
-        </w:rPr>
-        <w:t>and non-linear, depending on our data</w:t>
-      </w:r>
-      <w:r>
-        <w:rPr>
-          <w:rStyle w:val="a5"/>
-          <w:rFonts w:asciiTheme="minorHAnsi" w:hAnsiTheme="minorHAnsi" w:cstheme="minorHAnsi"/>
-          <w:b w:val="0"/>
-          <w:bCs w:val="0"/>
-          <w:color w:val="292929"/>
-          <w:spacing w:val="-1"/>
-          <w:sz w:val="22"/>
-          <w:szCs w:val="22"/>
-          <w:shd w:val="clear" w:color="auto" w:fill="FFFFFF"/>
-        </w:rPr>
-        <w:t xml:space="preserve"> separability</w:t>
-      </w:r>
-      <w:r>
-        <w:rPr>
-          <w:rStyle w:val="a5"/>
-          <w:rFonts w:asciiTheme="minorHAnsi" w:hAnsiTheme="minorHAnsi" w:cstheme="minorHAnsi"/>
-          <w:b w:val="0"/>
-          <w:bCs w:val="0"/>
-          <w:color w:val="292929"/>
-          <w:spacing w:val="-1"/>
-          <w:sz w:val="22"/>
-          <w:szCs w:val="22"/>
-          <w:shd w:val="clear" w:color="auto" w:fill="FFFFFF"/>
-        </w:rPr>
-        <w:t xml:space="preserve">.   </w:t>
+        </w:rPr>
+        <w:t>C</w:t>
       </w:r>
     </w:p>
     <w:p>
@@ -3312,14 +3275,21 @@
         <w:spacing w:before="0" w:beforeAutospacing="0" w:after="0" w:afterAutospacing="0" w:line="360" w:lineRule="auto"/>
         <w:ind w:left="357"/>
         <w:rPr>
-          <w:rStyle w:val="a5"/>
           <w:rFonts w:asciiTheme="minorHAnsi" w:hAnsiTheme="minorHAnsi" w:cstheme="minorHAnsi"/>
-          <w:color w:val="292929"/>
           <w:spacing w:val="-1"/>
           <w:sz w:val="22"/>
           <w:szCs w:val="22"/>
         </w:rPr>
       </w:pPr>
+      <w:r>
+        <w:rPr>
+          <w:rFonts w:asciiTheme="minorHAnsi" w:hAnsiTheme="minorHAnsi" w:cstheme="minorHAnsi"/>
+          <w:spacing w:val="-1"/>
+          <w:sz w:val="22"/>
+          <w:szCs w:val="22"/>
+        </w:rPr>
+        <w:t xml:space="preserve">The C hyperparameter adds a penalty for each misclassified data point. </w:t>
+      </w:r>
     </w:p>
     <w:p>
       <w:pPr>
@@ -3328,9 +3298,7 @@
         <w:spacing w:before="0" w:beforeAutospacing="0" w:after="0" w:afterAutospacing="0" w:line="360" w:lineRule="auto"/>
         <w:ind w:left="357"/>
         <w:rPr>
-          <w:rStyle w:val="a5"/>
           <w:rFonts w:asciiTheme="minorHAnsi" w:hAnsiTheme="minorHAnsi" w:cstheme="minorHAnsi"/>
-          <w:color w:val="292929"/>
           <w:spacing w:val="-1"/>
           <w:sz w:val="22"/>
           <w:szCs w:val="22"/>
@@ -3338,14 +3306,12 @@
       </w:pPr>
       <w:r>
         <w:rPr>
-          <w:rStyle w:val="a5"/>
           <w:rFonts w:asciiTheme="minorHAnsi" w:hAnsiTheme="minorHAnsi" w:cstheme="minorHAnsi"/>
-          <w:color w:val="292929"/>
           <w:spacing w:val="-1"/>
           <w:sz w:val="22"/>
           <w:szCs w:val="22"/>
         </w:rPr>
-        <w:t>C</w:t>
+        <w:t xml:space="preserve">If C is small, the penalty for misclassified points is low so a decision boundary with a large margin is chosen at the expense of a greater number of misclassifications. If C is large, SVM tries to minimize the number of misclassified examples due to the high penalty which results in a decision boundary with a smaller margin. </w:t>
       </w:r>
     </w:p>
     <w:p>
@@ -3356,42 +3322,11 @@
         <w:ind w:left="357"/>
         <w:rPr>
           <w:rFonts w:asciiTheme="minorHAnsi" w:hAnsiTheme="minorHAnsi" w:cstheme="minorHAnsi"/>
-          <w:color w:val="292929"/>
           <w:spacing w:val="-1"/>
           <w:sz w:val="22"/>
           <w:szCs w:val="22"/>
         </w:rPr>
       </w:pPr>
-      <w:r>
-        <w:rPr>
-          <w:rFonts w:asciiTheme="minorHAnsi" w:hAnsiTheme="minorHAnsi" w:cstheme="minorHAnsi"/>
-          <w:color w:val="292929"/>
-          <w:spacing w:val="-1"/>
-          <w:sz w:val="22"/>
-          <w:szCs w:val="22"/>
-        </w:rPr>
-        <w:t>The C hyperparameter</w:t>
-      </w:r>
-      <w:r>
-        <w:rPr>
-          <w:rFonts w:asciiTheme="minorHAnsi" w:hAnsiTheme="minorHAnsi" w:cstheme="minorHAnsi"/>
-          <w:color w:val="292929"/>
-          <w:spacing w:val="-1"/>
-          <w:sz w:val="22"/>
-          <w:szCs w:val="22"/>
-        </w:rPr>
-        <w:t xml:space="preserve"> adds a penalty for each misclassified data point.</w:t>
-      </w:r>
-      <w:r>
-        <w:rPr>
-          <w:rFonts w:asciiTheme="minorHAnsi" w:hAnsiTheme="minorHAnsi" w:cstheme="minorHAnsi"/>
-          <w:color w:val="292929"/>
-          <w:spacing w:val="-1"/>
-          <w:sz w:val="22"/>
-          <w:szCs w:val="22"/>
-        </w:rPr>
-        <w:t xml:space="preserve"> </w:t>
-      </w:r>
     </w:p>
     <w:p>
       <w:pPr>
@@ -3401,7 +3336,8 @@
         <w:ind w:left="357"/>
         <w:rPr>
           <w:rFonts w:asciiTheme="minorHAnsi" w:hAnsiTheme="minorHAnsi" w:cstheme="minorHAnsi"/>
-          <w:color w:val="292929"/>
+          <w:b/>
+          <w:bCs/>
           <w:spacing w:val="-1"/>
           <w:sz w:val="22"/>
           <w:szCs w:val="22"/>
@@ -3410,32 +3346,13 @@
       <w:r>
         <w:rPr>
           <w:rFonts w:asciiTheme="minorHAnsi" w:hAnsiTheme="minorHAnsi" w:cstheme="minorHAnsi"/>
-          <w:color w:val="292929"/>
+          <w:b/>
+          <w:bCs/>
           <w:spacing w:val="-1"/>
           <w:sz w:val="22"/>
           <w:szCs w:val="22"/>
         </w:rPr>
-        <w:t>If C is small, the penalty for misclassified points is low so a decision boundary with a large margin is chosen at the expense of a greater number of misclassifications.</w:t>
-      </w:r>
-      <w:r>
-        <w:rPr>
-          <w:rFonts w:asciiTheme="minorHAnsi" w:hAnsiTheme="minorHAnsi" w:cstheme="minorHAnsi"/>
-          <w:color w:val="292929"/>
-          <w:spacing w:val="-1"/>
-          <w:sz w:val="22"/>
-          <w:szCs w:val="22"/>
-        </w:rPr>
-        <w:t xml:space="preserve"> </w:t>
-      </w:r>
-      <w:r>
-        <w:rPr>
-          <w:rFonts w:asciiTheme="minorHAnsi" w:hAnsiTheme="minorHAnsi" w:cstheme="minorHAnsi"/>
-          <w:color w:val="292929"/>
-          <w:spacing w:val="-1"/>
-          <w:sz w:val="22"/>
-          <w:szCs w:val="22"/>
-        </w:rPr>
-        <w:t xml:space="preserve">If C is large, SVM tries to minimize the number of misclassified examples due to the high penalty which results in a decision boundary with a smaller margin. </w:t>
+        <w:t>Gamma</w:t>
       </w:r>
     </w:p>
     <w:p>
@@ -3446,12 +3363,20 @@
         <w:ind w:left="357"/>
         <w:rPr>
           <w:rFonts w:asciiTheme="minorHAnsi" w:hAnsiTheme="minorHAnsi" w:cstheme="minorHAnsi"/>
-          <w:color w:val="292929"/>
           <w:spacing w:val="-1"/>
           <w:sz w:val="22"/>
           <w:szCs w:val="22"/>
         </w:rPr>
       </w:pPr>
+      <w:r>
+        <w:rPr>
+          <w:rFonts w:asciiTheme="minorHAnsi" w:hAnsiTheme="minorHAnsi" w:cstheme="minorHAnsi"/>
+          <w:spacing w:val="-1"/>
+          <w:sz w:val="22"/>
+          <w:szCs w:val="22"/>
+        </w:rPr>
+        <w:t xml:space="preserve">Gamma is a hyperparameter used with non-linear SVM. </w:t>
+      </w:r>
     </w:p>
     <w:p>
       <w:pPr>
@@ -3461,9 +3386,6 @@
         <w:ind w:left="357"/>
         <w:rPr>
           <w:rFonts w:asciiTheme="minorHAnsi" w:hAnsiTheme="minorHAnsi" w:cstheme="minorHAnsi"/>
-          <w:b/>
-          <w:bCs/>
-          <w:color w:val="292929"/>
           <w:spacing w:val="-1"/>
           <w:sz w:val="22"/>
           <w:szCs w:val="22"/>
@@ -3472,59 +3394,6 @@
       <w:r>
         <w:rPr>
           <w:rFonts w:asciiTheme="minorHAnsi" w:hAnsiTheme="minorHAnsi" w:cstheme="minorHAnsi"/>
-          <w:b/>
-          <w:bCs/>
-          <w:color w:val="292929"/>
-          <w:spacing w:val="-1"/>
-          <w:sz w:val="22"/>
-          <w:szCs w:val="22"/>
-        </w:rPr>
-        <w:t>Gamma</w:t>
-      </w:r>
-    </w:p>
-    <w:p>
-      <w:pPr>
-        <w:pStyle w:val="ka"/>
-        <w:shd w:val="clear" w:color="auto" w:fill="FFFFFF"/>
-        <w:spacing w:before="0" w:beforeAutospacing="0" w:after="0" w:afterAutospacing="0" w:line="360" w:lineRule="auto"/>
-        <w:ind w:left="357"/>
-        <w:rPr>
-          <w:rFonts w:asciiTheme="minorHAnsi" w:hAnsiTheme="minorHAnsi" w:cstheme="minorHAnsi"/>
-          <w:color w:val="292929"/>
-          <w:spacing w:val="-1"/>
-          <w:sz w:val="22"/>
-          <w:szCs w:val="22"/>
-        </w:rPr>
-      </w:pPr>
-      <w:r>
-        <w:rPr>
-          <w:rFonts w:asciiTheme="minorHAnsi" w:hAnsiTheme="minorHAnsi" w:cstheme="minorHAnsi"/>
-          <w:color w:val="292929"/>
-          <w:spacing w:val="-1"/>
-          <w:sz w:val="22"/>
-          <w:szCs w:val="22"/>
-        </w:rPr>
-        <w:t xml:space="preserve">Gamma is a hyperparameter used with non-linear SVM. </w:t>
-      </w:r>
-    </w:p>
-    <w:p>
-      <w:pPr>
-        <w:pStyle w:val="ka"/>
-        <w:shd w:val="clear" w:color="auto" w:fill="FFFFFF"/>
-        <w:spacing w:before="0" w:beforeAutospacing="0" w:after="0" w:afterAutospacing="0" w:line="360" w:lineRule="auto"/>
-        <w:ind w:left="357"/>
-        <w:rPr>
-          <w:rFonts w:asciiTheme="minorHAnsi" w:hAnsiTheme="minorHAnsi" w:cstheme="minorHAnsi"/>
-          <w:color w:val="292929"/>
-          <w:spacing w:val="-1"/>
-          <w:sz w:val="22"/>
-          <w:szCs w:val="22"/>
-        </w:rPr>
-      </w:pPr>
-      <w:r>
-        <w:rPr>
-          <w:rFonts w:asciiTheme="minorHAnsi" w:hAnsiTheme="minorHAnsi" w:cstheme="minorHAnsi"/>
-          <w:color w:val="292929"/>
           <w:spacing w:val="-1"/>
           <w:sz w:val="22"/>
           <w:szCs w:val="22"/>
@@ -3690,7 +3559,6 @@
             <w:r>
               <w:rPr>
                 <w:rFonts w:cstheme="minorHAnsi"/>
-                <w:color w:val="292929"/>
                 <w:spacing w:val="-1"/>
               </w:rPr>
               <w:t xml:space="preserve">If </w:t>
@@ -3698,7 +3566,6 @@
             <w:r>
               <w:rPr>
                 <w:rFonts w:cstheme="minorHAnsi"/>
-                <w:color w:val="292929"/>
                 <w:spacing w:val="-1"/>
               </w:rPr>
               <w:t xml:space="preserve">the hyperparameter </w:t>
@@ -3706,7 +3573,6 @@
             <w:r>
               <w:rPr>
                 <w:rFonts w:cstheme="minorHAnsi"/>
-                <w:color w:val="292929"/>
                 <w:spacing w:val="-1"/>
               </w:rPr>
               <w:t xml:space="preserve">C is </w:t>
@@ -3716,7 +3582,6 @@
                 <w:rFonts w:cstheme="minorHAnsi"/>
                 <w:b/>
                 <w:bCs/>
-                <w:color w:val="292929"/>
                 <w:spacing w:val="-1"/>
               </w:rPr>
               <w:t>small</w:t>
@@ -3724,7 +3589,6 @@
             <w:r>
               <w:rPr>
                 <w:rFonts w:cstheme="minorHAnsi"/>
-                <w:color w:val="292929"/>
                 <w:spacing w:val="-1"/>
               </w:rPr>
               <w:t>,</w:t>
@@ -3732,81 +3596,15 @@
             <w:r>
               <w:rPr>
                 <w:rFonts w:cstheme="minorHAnsi"/>
-                <w:color w:val="292929"/>
                 <w:spacing w:val="-1"/>
               </w:rPr>
-              <w:t xml:space="preserve"> </w:t>
-            </w:r>
-            <w:r>
-              <w:rPr>
-                <w:rFonts w:cstheme="minorHAnsi"/>
-                <w:color w:val="292929"/>
-                <w:spacing w:val="-1"/>
-              </w:rPr>
-              <w:t>the</w:t>
-            </w:r>
-            <w:r>
-              <w:rPr>
-                <w:rFonts w:cstheme="minorHAnsi"/>
-                <w:color w:val="292929"/>
-                <w:spacing w:val="-1"/>
-              </w:rPr>
-              <w:t xml:space="preserve"> decision boundary </w:t>
-            </w:r>
-            <w:r>
-              <w:rPr>
-                <w:rFonts w:cstheme="minorHAnsi"/>
-                <w:color w:val="292929"/>
-                <w:spacing w:val="-1"/>
-              </w:rPr>
-              <w:t>will</w:t>
-            </w:r>
-            <w:r>
-              <w:rPr>
-                <w:rFonts w:cstheme="minorHAnsi"/>
-                <w:color w:val="292929"/>
-                <w:spacing w:val="-1"/>
-              </w:rPr>
-              <w:t xml:space="preserve"> </w:t>
-            </w:r>
-            <w:r>
-              <w:rPr>
-                <w:rFonts w:cstheme="minorHAnsi"/>
-                <w:color w:val="292929"/>
-                <w:spacing w:val="-1"/>
-              </w:rPr>
-              <w:t xml:space="preserve">have </w:t>
-            </w:r>
-            <w:r>
-              <w:rPr>
-                <w:rFonts w:cstheme="minorHAnsi"/>
-                <w:color w:val="292929"/>
-                <w:spacing w:val="-1"/>
-              </w:rPr>
-              <w:t>a</w:t>
-            </w:r>
-            <w:r>
-              <w:rPr>
-                <w:rFonts w:cstheme="minorHAnsi"/>
-                <w:color w:val="292929"/>
-                <w:spacing w:val="-1"/>
-              </w:rPr>
-              <w:t xml:space="preserve"> much</w:t>
-            </w:r>
-            <w:r>
-              <w:rPr>
-                <w:rFonts w:cstheme="minorHAnsi"/>
-                <w:color w:val="292929"/>
-                <w:spacing w:val="-1"/>
-              </w:rPr>
-              <w:t xml:space="preserve"> </w:t>
+              <w:t xml:space="preserve"> the decision boundary will have a much </w:t>
             </w:r>
             <w:r>
               <w:rPr>
                 <w:rFonts w:cstheme="minorHAnsi"/>
                 <w:b/>
                 <w:bCs/>
-                <w:color w:val="292929"/>
                 <w:spacing w:val="-1"/>
               </w:rPr>
               <w:t>larger</w:t>
@@ -3814,7 +3612,6 @@
             <w:r>
               <w:rPr>
                 <w:rFonts w:cstheme="minorHAnsi"/>
-                <w:color w:val="292929"/>
                 <w:spacing w:val="-1"/>
               </w:rPr>
               <w:t xml:space="preserve"> margin</w:t>
@@ -3882,7 +3679,6 @@
             <w:r>
               <w:rPr>
                 <w:rFonts w:cstheme="minorHAnsi"/>
-                <w:color w:val="292929"/>
                 <w:spacing w:val="-1"/>
               </w:rPr>
               <w:t xml:space="preserve">If </w:t>
@@ -3890,23 +3686,13 @@
             <w:r>
               <w:rPr>
                 <w:rFonts w:cstheme="minorHAnsi"/>
-                <w:color w:val="292929"/>
                 <w:spacing w:val="-1"/>
               </w:rPr>
-              <w:t>the hyperparameter</w:t>
+              <w:t xml:space="preserve">the hyperparameter </w:t>
             </w:r>
             <w:r>
               <w:rPr>
                 <w:rFonts w:cstheme="minorHAnsi"/>
-                <w:color w:val="292929"/>
-                <w:spacing w:val="-1"/>
-              </w:rPr>
-              <w:t xml:space="preserve"> </w:t>
-            </w:r>
-            <w:r>
-              <w:rPr>
-                <w:rFonts w:cstheme="minorHAnsi"/>
-                <w:color w:val="292929"/>
                 <w:spacing w:val="-1"/>
               </w:rPr>
               <w:t xml:space="preserve">C is </w:t>
@@ -3916,7 +3702,6 @@
                 <w:rFonts w:cstheme="minorHAnsi"/>
                 <w:b/>
                 <w:bCs/>
-                <w:color w:val="292929"/>
                 <w:spacing w:val="-1"/>
               </w:rPr>
               <w:t>big</w:t>
@@ -3924,7 +3709,6 @@
             <w:r>
               <w:rPr>
                 <w:rFonts w:cstheme="minorHAnsi"/>
-                <w:color w:val="292929"/>
                 <w:spacing w:val="-1"/>
               </w:rPr>
               <w:t>,</w:t>
@@ -3932,81 +3716,15 @@
             <w:r>
               <w:rPr>
                 <w:rFonts w:cstheme="minorHAnsi"/>
-                <w:color w:val="292929"/>
                 <w:spacing w:val="-1"/>
               </w:rPr>
-              <w:t xml:space="preserve"> </w:t>
-            </w:r>
-            <w:r>
-              <w:rPr>
-                <w:rFonts w:cstheme="minorHAnsi"/>
-                <w:color w:val="292929"/>
-                <w:spacing w:val="-1"/>
-              </w:rPr>
-              <w:t>the</w:t>
-            </w:r>
-            <w:r>
-              <w:rPr>
-                <w:rFonts w:cstheme="minorHAnsi"/>
-                <w:color w:val="292929"/>
-                <w:spacing w:val="-1"/>
-              </w:rPr>
-              <w:t xml:space="preserve"> decision boundary </w:t>
-            </w:r>
-            <w:r>
-              <w:rPr>
-                <w:rFonts w:cstheme="minorHAnsi"/>
-                <w:color w:val="292929"/>
-                <w:spacing w:val="-1"/>
-              </w:rPr>
-              <w:t>will</w:t>
-            </w:r>
-            <w:r>
-              <w:rPr>
-                <w:rFonts w:cstheme="minorHAnsi"/>
-                <w:color w:val="292929"/>
-                <w:spacing w:val="-1"/>
-              </w:rPr>
-              <w:t xml:space="preserve"> </w:t>
-            </w:r>
-            <w:r>
-              <w:rPr>
-                <w:rFonts w:cstheme="minorHAnsi"/>
-                <w:color w:val="292929"/>
-                <w:spacing w:val="-1"/>
-              </w:rPr>
-              <w:t xml:space="preserve">have </w:t>
-            </w:r>
-            <w:r>
-              <w:rPr>
-                <w:rFonts w:cstheme="minorHAnsi"/>
-                <w:color w:val="292929"/>
-                <w:spacing w:val="-1"/>
-              </w:rPr>
-              <w:t>a</w:t>
-            </w:r>
-            <w:r>
-              <w:rPr>
-                <w:rFonts w:cstheme="minorHAnsi"/>
-                <w:color w:val="292929"/>
-                <w:spacing w:val="-1"/>
-              </w:rPr>
-              <w:t xml:space="preserve"> much</w:t>
-            </w:r>
-            <w:r>
-              <w:rPr>
-                <w:rFonts w:cstheme="minorHAnsi"/>
-                <w:color w:val="292929"/>
-                <w:spacing w:val="-1"/>
-              </w:rPr>
-              <w:t xml:space="preserve"> </w:t>
+              <w:t xml:space="preserve"> the decision boundary will have a much </w:t>
             </w:r>
             <w:r>
               <w:rPr>
                 <w:rFonts w:cstheme="minorHAnsi"/>
                 <w:b/>
                 <w:bCs/>
-                <w:color w:val="292929"/>
                 <w:spacing w:val="-1"/>
               </w:rPr>
               <w:t>smaller</w:t>
@@ -4014,7 +3732,6 @@
             <w:r>
               <w:rPr>
                 <w:rFonts w:cstheme="minorHAnsi"/>
-                <w:color w:val="292929"/>
                 <w:spacing w:val="-1"/>
               </w:rPr>
               <w:t xml:space="preserve"> margin</w:t>
@@ -4234,7 +3951,6 @@
             <w:r>
               <w:rPr>
                 <w:rFonts w:cstheme="minorHAnsi"/>
-                <w:color w:val="292929"/>
                 <w:spacing w:val="-1"/>
               </w:rPr>
               <w:t xml:space="preserve">Low values of gamma indicate a </w:t>
@@ -4244,7 +3960,6 @@
                 <w:rFonts w:cstheme="minorHAnsi"/>
                 <w:b/>
                 <w:bCs/>
-                <w:color w:val="292929"/>
                 <w:spacing w:val="-1"/>
               </w:rPr>
               <w:t>large</w:t>
@@ -4252,7 +3967,6 @@
             <w:r>
               <w:rPr>
                 <w:rFonts w:cstheme="minorHAnsi"/>
-                <w:color w:val="292929"/>
                 <w:spacing w:val="-1"/>
               </w:rPr>
               <w:t xml:space="preserve"> similarity radius</w:t>
@@ -4260,7 +3974,6 @@
             <w:r>
               <w:rPr>
                 <w:rFonts w:cstheme="minorHAnsi"/>
-                <w:color w:val="292929"/>
                 <w:spacing w:val="-1"/>
               </w:rPr>
               <w:t xml:space="preserve"> in the cluster</w:t>
@@ -4330,25 +4043,15 @@
             <w:r>
               <w:rPr>
                 <w:rFonts w:cstheme="minorHAnsi"/>
-                <w:color w:val="292929"/>
                 <w:spacing w:val="-1"/>
               </w:rPr>
-              <w:t>H</w:t>
-            </w:r>
-            <w:r>
-              <w:rPr>
-                <w:rFonts w:cstheme="minorHAnsi"/>
-                <w:color w:val="292929"/>
-                <w:spacing w:val="-1"/>
-              </w:rPr>
-              <w:t xml:space="preserve">igh values of gamma indicate a </w:t>
+              <w:t xml:space="preserve">High values of gamma indicate a </w:t>
             </w:r>
             <w:r>
               <w:rPr>
                 <w:rFonts w:cstheme="minorHAnsi"/>
                 <w:b/>
                 <w:bCs/>
-                <w:color w:val="292929"/>
                 <w:spacing w:val="-1"/>
               </w:rPr>
               <w:t>small</w:t>
@@ -4356,7 +4059,6 @@
             <w:r>
               <w:rPr>
                 <w:rFonts w:cstheme="minorHAnsi"/>
-                <w:color w:val="292929"/>
                 <w:spacing w:val="-1"/>
               </w:rPr>
               <w:t xml:space="preserve"> similarity radius</w:t>
@@ -4367,7 +4069,6 @@
             <w:r>
               <w:rPr>
                 <w:rFonts w:cstheme="minorHAnsi"/>
-                <w:color w:val="292929"/>
                 <w:spacing w:val="-1"/>
               </w:rPr>
               <w:t>in the cluster</w:t>
@@ -4442,7 +4143,13 @@
         <w:t xml:space="preserve">Generalization </w:t>
       </w:r>
       <w:r>
-        <w:t xml:space="preserve">is a term used to describe a model’s ability to react to new data. That is, after being trained on a training set, a model can digest new data and make accurate predictions. A model’s ability to generalize is central to the success of a model. </w:t>
+        <w:t xml:space="preserve">is a term used to describe a model’s ability to react to new data. That is, after being trained on a training set, a model can </w:t>
+      </w:r>
+      <w:r>
+        <w:t>process</w:t>
+      </w:r>
+      <w:r>
+        <w:t xml:space="preserve"> new data and make accurate predictions. A model’s ability to generalize is central to the success of a model. </w:t>
       </w:r>
       <w:r>
         <w:t>A proper generalized model will</w:t>
@@ -4450,7 +4157,6 @@
       <w:r>
         <w:rPr>
           <w:rFonts w:ascii="Arial" w:hAnsi="Arial" w:cs="Arial"/>
-          <w:color w:val="4D5156"/>
           <w:sz w:val="21"/>
           <w:szCs w:val="21"/>
           <w:shd w:val="clear" w:color="auto" w:fill="FFFFFF"/>
@@ -4522,47 +4228,30 @@
       <w:r>
         <w:rPr>
           <w:rFonts w:cstheme="minorHAnsi"/>
-          <w:color w:val="202122"/>
           <w:shd w:val="clear" w:color="auto" w:fill="FFFFFF"/>
         </w:rPr>
-        <w:t>Thus, AIC rewards </w:t>
+        <w:t>Thus, AIC rewards goodness of fit (as assessed by the likelihood function), but it also includes a penalty that is an increasing function of the number of estimated parameters. The penalty discourages overfitting, which is desired</w:t>
       </w:r>
       <w:r>
         <w:rPr>
           <w:rFonts w:cstheme="minorHAnsi"/>
           <w:shd w:val="clear" w:color="auto" w:fill="FFFFFF"/>
         </w:rPr>
-        <w:t>goodness of fit</w:t>
-      </w:r>
-      <w:r>
-        <w:rPr>
-          <w:rFonts w:cstheme="minorHAnsi"/>
-          <w:color w:val="202122"/>
-          <w:shd w:val="clear" w:color="auto" w:fill="FFFFFF"/>
-        </w:rPr>
-        <w:t> (as assessed by the likelihood function), but it also includes a penalty that is an increasing function of the number of estimated parameters. The penalty discourages </w:t>
+        <w:t>,</w:t>
       </w:r>
       <w:r>
         <w:rPr>
           <w:rFonts w:cstheme="minorHAnsi"/>
           <w:shd w:val="clear" w:color="auto" w:fill="FFFFFF"/>
         </w:rPr>
-        <w:t>overfitting</w:t>
-      </w:r>
-      <w:r>
-        <w:rPr>
-          <w:rFonts w:cstheme="minorHAnsi"/>
-          <w:color w:val="202122"/>
-          <w:shd w:val="clear" w:color="auto" w:fill="FFFFFF"/>
-        </w:rPr>
-        <w:t>, which is desired because increasing the number of parameters in the model almost always improves the goodness of the fit.</w:t>
+        <w:t xml:space="preserve"> because increasing the number of parameters in the model almost always improves the goodness of the fit.</w:t>
       </w:r>
     </w:p>
     <w:p>
       <w:pPr>
         <w:pStyle w:val="a3"/>
         <w:rPr>
-          <w:rFonts w:cstheme="minorHAnsi"/>
+          <w:rFonts w:cstheme="minorHAnsi" w:hint="cs"/>
         </w:rPr>
       </w:pPr>
     </w:p>
@@ -4581,25 +4270,19 @@
         </w:rPr>
       </w:pPr>
       <w:r>
-        <w:t>If a model has been trained too well on training data</w:t>
-      </w:r>
-      <w:r>
-        <w:t xml:space="preserve"> </w:t>
-      </w:r>
-      <w:r>
-        <w:t>it will be unable to generalize</w:t>
-      </w:r>
-      <w:r>
-        <w:t>,</w:t>
-      </w:r>
-      <w:r>
-        <w:t xml:space="preserve"> </w:t>
-      </w:r>
-      <w:r>
-        <w:t xml:space="preserve">since too many parameters generate a too complex model. Too complex model </w:t>
-      </w:r>
-      <w:r>
-        <w:t xml:space="preserve">will make inaccurate predictions when given new data, making the model useless even though it is able to make accurate predictions for the training data. This is called </w:t>
+        <w:t>If a model ha</w:t>
+      </w:r>
+      <w:r>
+        <w:t>s</w:t>
+      </w:r>
+      <w:r>
+        <w:t xml:space="preserve"> been trained too well on training data it </w:t>
+      </w:r>
+      <w:r>
+        <w:t>won't be able</w:t>
+      </w:r>
+      <w:r>
+        <w:t xml:space="preserve"> to generalize, since too many parameters generate a too complex model. Too complex model will make inaccurate predictions when given new data, making the model useless even though it is able to make accurate predictions for the training data. This is called </w:t>
       </w:r>
       <w:r>
         <w:rPr>
@@ -4619,20 +4302,14 @@
         <w:t>Underfitting</w:t>
       </w:r>
       <w:r>
-        <w:t xml:space="preserve"> happens when a model has not been trained enough on the data</w:t>
-      </w:r>
-      <w:r>
-        <w:t>, since few parameters generate a too simple model</w:t>
-      </w:r>
-      <w:r>
-        <w:t>. In the case of underfitting, it makes the model just as useless and it is not capable of making accurate predictions, even with the training data.</w:t>
+        <w:t xml:space="preserve"> happens when a model has not been trained enough on the data, since few parameters generate a too simple model. In the case of underfitting, it makes the model just as useless and it is not capable of making accurate predictions, even with the training data.</w:t>
       </w:r>
     </w:p>
     <w:p>
       <w:pPr>
         <w:pStyle w:val="a3"/>
         <w:rPr>
-          <w:rFonts w:cstheme="minorHAnsi"/>
+          <w:rFonts w:cstheme="minorHAnsi" w:hint="cs"/>
         </w:rPr>
       </w:pPr>
     </w:p>
@@ -4655,21 +4332,7 @@
           <w:rFonts w:cstheme="minorHAnsi"/>
           <w:shd w:val="clear" w:color="auto" w:fill="FFFFFF"/>
         </w:rPr>
-        <w:t xml:space="preserve">Lower AIC scores are better, and AIC penalizes models that use more parameters. </w:t>
-      </w:r>
-      <w:r>
-        <w:rPr>
-          <w:rFonts w:cstheme="minorHAnsi"/>
-          <w:shd w:val="clear" w:color="auto" w:fill="FFFFFF"/>
-        </w:rPr>
-        <w:t>Hence,</w:t>
-      </w:r>
-      <w:r>
-        <w:rPr>
-          <w:rFonts w:cstheme="minorHAnsi"/>
-          <w:shd w:val="clear" w:color="auto" w:fill="FFFFFF"/>
-        </w:rPr>
-        <w:t xml:space="preserve"> if two models explain the same amount of variation, the one with fewer parameters will have a lower AIC score and will be the better-fit model.</w:t>
+        <w:t>Lower AIC scores are better, and AIC penalizes models that use more parameters. Hence, if two models explain the same amount of variation, the one with fewer parameters will have a lower AIC score and will be the better-fit model.</w:t>
       </w:r>
     </w:p>
     <w:sectPr>

</xml_diff>

<commit_message>
Updates to the theoretical answers
</commit_message>
<xml_diff>
--- a/HW3 - Answers.docx
+++ b/HW3 - Answers.docx
@@ -2206,7 +2206,21 @@
         <w:rPr>
           <w:rFonts w:eastAsiaTheme="minorEastAsia"/>
         </w:rPr>
-        <w:t xml:space="preserve"> Manhattan distance, </w:t>
+        <w:t xml:space="preserve"> Manh</w:t>
+      </w:r>
+      <w:proofErr w:type="spellStart"/>
+      <w:r>
+        <w:rPr>
+          <w:rFonts w:eastAsiaTheme="minorEastAsia"/>
+        </w:rPr>
+        <w:t>attan</w:t>
+      </w:r>
+      <w:proofErr w:type="spellEnd"/>
+      <w:r>
+        <w:rPr>
+          <w:rFonts w:eastAsiaTheme="minorEastAsia"/>
+        </w:rPr>
+        <w:t xml:space="preserve"> distance, </w:t>
       </w:r>
       <m:oMath>
         <m:r>
@@ -4217,34 +4231,93 @@
           <w:rFonts w:cstheme="minorHAnsi"/>
           <w:shd w:val="clear" w:color="auto" w:fill="FFFFFF"/>
         </w:rPr>
-        <w:t>The best-fit model according to AIC is the one that explains the greatest amount of variation using the fewest possible independent variables.</w:t>
-      </w:r>
-      <w:r>
-        <w:rPr>
-          <w:rFonts w:cstheme="minorHAnsi"/>
-        </w:rPr>
-        <w:t xml:space="preserve"> </w:t>
+        <w:t>The best-fit model according to AIC is the one that explains the greatest amount of variation</w:t>
       </w:r>
       <w:r>
         <w:rPr>
           <w:rFonts w:cstheme="minorHAnsi"/>
           <w:shd w:val="clear" w:color="auto" w:fill="FFFFFF"/>
         </w:rPr>
-        <w:t>Thus, AIC rewards goodness of fit (as assessed by the likelihood function), but it also includes a penalty that is an increasing function of the number of estimated parameters. The penalty discourages overfitting, which is desired</w:t>
+        <w:t>, complexity,</w:t>
       </w:r>
       <w:r>
         <w:rPr>
           <w:rFonts w:cstheme="minorHAnsi"/>
           <w:shd w:val="clear" w:color="auto" w:fill="FFFFFF"/>
         </w:rPr>
-        <w:t>,</w:t>
+        <w:t xml:space="preserve"> using the fewest possible independent variables</w:t>
       </w:r>
       <w:r>
         <w:rPr>
           <w:rFonts w:cstheme="minorHAnsi"/>
           <w:shd w:val="clear" w:color="auto" w:fill="FFFFFF"/>
         </w:rPr>
+        <w:t xml:space="preserve"> - simplicity</w:t>
+      </w:r>
+      <w:r>
+        <w:rPr>
+          <w:rFonts w:cstheme="minorHAnsi"/>
+          <w:shd w:val="clear" w:color="auto" w:fill="FFFFFF"/>
+        </w:rPr>
+        <w:t>.</w:t>
+      </w:r>
+      <w:r>
+        <w:rPr>
+          <w:rFonts w:cstheme="minorHAnsi"/>
+        </w:rPr>
+        <w:t xml:space="preserve"> </w:t>
+      </w:r>
+      <w:r>
+        <w:rPr>
+          <w:rFonts w:cstheme="minorHAnsi"/>
+          <w:shd w:val="clear" w:color="auto" w:fill="FFFFFF"/>
+        </w:rPr>
+        <w:t>Thus, AIC rewards goodness of fit (as assessed by the likelihood function), but it also includes a penalty that is an increasing function of the number of estimated parameters.</w:t>
+      </w:r>
+      <w:r>
+        <w:rPr>
+          <w:rFonts w:cstheme="minorHAnsi"/>
+          <w:shd w:val="clear" w:color="auto" w:fill="FFFFFF"/>
+        </w:rPr>
+        <w:t xml:space="preserve"> </w:t>
+      </w:r>
+      <w:r>
+        <w:rPr>
+          <w:rFonts w:cstheme="minorHAnsi"/>
+          <w:shd w:val="clear" w:color="auto" w:fill="FFFFFF"/>
+        </w:rPr>
+        <w:t>The penalty discourages overfitting, which is desired</w:t>
+      </w:r>
+      <w:r>
+        <w:rPr>
+          <w:rFonts w:cstheme="minorHAnsi"/>
+          <w:shd w:val="clear" w:color="auto" w:fill="FFFFFF"/>
+        </w:rPr>
+        <w:t>,</w:t>
+      </w:r>
+      <w:r>
+        <w:rPr>
+          <w:rFonts w:cstheme="minorHAnsi"/>
+          <w:shd w:val="clear" w:color="auto" w:fill="FFFFFF"/>
+        </w:rPr>
         <w:t xml:space="preserve"> because increasing the number of parameters in the model almost always improves the goodness of the fit.</w:t>
+      </w:r>
+    </w:p>
+    <w:p>
+      <w:pPr>
+        <w:bidi w:val="0"/>
+        <w:spacing w:after="0" w:line="360" w:lineRule="auto"/>
+        <w:ind w:left="714"/>
+        <w:rPr>
+          <w:rFonts w:cstheme="minorHAnsi"/>
+        </w:rPr>
+      </w:pPr>
+      <w:r>
+        <w:rPr>
+          <w:rFonts w:cstheme="minorHAnsi"/>
+          <w:shd w:val="clear" w:color="auto" w:fill="FFFFFF"/>
+        </w:rPr>
+        <w:t>Hence, the AIC will prefer the most generalized model.</w:t>
       </w:r>
     </w:p>
     <w:p>
@@ -4309,7 +4382,7 @@
       <w:pPr>
         <w:pStyle w:val="a3"/>
         <w:rPr>
-          <w:rFonts w:cstheme="minorHAnsi" w:hint="cs"/>
+          <w:rFonts w:cstheme="minorHAnsi"/>
         </w:rPr>
       </w:pPr>
     </w:p>

</xml_diff>